<commit_message>
modified some demo parameters to represent a more diverse and relevant set of program names within the database
</commit_message>
<xml_diff>
--- a/Source Code/Queries/LiveDemoParameters.docx
+++ b/Source Code/Queries/LiveDemoParameters.docx
@@ -1,7 +1,34 @@
 
 <file path=word/document.xml><?xml version="1.0" encoding="utf-8"?>
-<w:document xmlns:wpc="http://schemas.microsoft.com/office/word/2010/wordprocessingCanvas" xmlns:cx="http://schemas.microsoft.com/office/drawing/2014/chartex" xmlns:cx1="http://schemas.microsoft.com/office/drawing/2015/9/8/chartex" xmlns:cx2="http://schemas.microsoft.com/office/drawing/2015/10/21/chartex" xmlns:cx3="http://schemas.microsoft.com/office/drawing/2016/5/9/chartex" xmlns:cx4="http://schemas.microsoft.com/office/drawing/2016/5/10/chartex" xmlns:cx5="http://schemas.microsoft.com/office/drawing/2016/5/11/chartex" xmlns:cx6="http://schemas.microsoft.com/office/drawing/2016/5/12/chartex" xmlns:cx7="http://schemas.microsoft.com/office/drawing/2016/5/13/chartex" xmlns:cx8="http://schemas.microsoft.com/office/drawing/2016/5/14/chartex" xmlns:mc="http://schemas.openxmlformats.org/markup-compatibility/2006" xmlns:aink="http://schemas.microsoft.com/office/drawing/2016/ink" xmlns:am3d="http://schemas.microsoft.com/office/drawing/2017/model3d" xmlns:o="urn:schemas-microsoft-com:office:office" xmlns:r="http://schemas.openxmlformats.org/officeDocument/2006/relationships" xmlns:m="http://schemas.openxmlformats.org/officeDocument/2006/math" xmlns:v="urn:schemas-microsoft-com:vml" xmlns:wp14="http://schemas.microsoft.com/office/word/2010/wordprocessingDrawing" xmlns:wp="http://schemas.openxmlformats.org/drawingml/2006/wordprocessingDrawing" xmlns:w10="urn:schemas-microsoft-com:office:word" xmlns:w="http://schemas.openxmlformats.org/wordprocessingml/2006/main" xmlns:w14="http://schemas.microsoft.com/office/word/2010/wordml" xmlns:w15="http://schemas.microsoft.com/office/word/2012/wordml" xmlns:w16cex="http://schemas.microsoft.com/office/word/2018/wordml/cex" xmlns:w16cid="http://schemas.microsoft.com/office/word/2016/wordml/cid" xmlns:w16="http://schemas.microsoft.com/office/word/2018/wordml" xmlns:w16se="http://schemas.microsoft.com/office/word/2015/wordml/symex" xmlns:wpg="http://schemas.microsoft.com/office/word/2010/wordprocessingGroup" xmlns:wpi="http://schemas.microsoft.com/office/word/2010/wordprocessingInk" xmlns:wne="http://schemas.microsoft.com/office/word/2006/wordml" xmlns:wps="http://schemas.microsoft.com/office/word/2010/wordprocessingShape" mc:Ignorable="w14 w15 w16se w16cid w16 w16cex wp14">
+<w:document xmlns:wpc="http://schemas.microsoft.com/office/word/2010/wordprocessingCanvas" xmlns:cx="http://schemas.microsoft.com/office/drawing/2014/chartex" xmlns:cx1="http://schemas.microsoft.com/office/drawing/2015/9/8/chartex" xmlns:mc="http://schemas.openxmlformats.org/markup-compatibility/2006" xmlns:o="urn:schemas-microsoft-com:office:office" xmlns:r="http://schemas.openxmlformats.org/officeDocument/2006/relationships" xmlns:m="http://schemas.openxmlformats.org/officeDocument/2006/math" xmlns:v="urn:schemas-microsoft-com:vml" xmlns:wp14="http://schemas.microsoft.com/office/word/2010/wordprocessingDrawing" xmlns:wp="http://schemas.openxmlformats.org/drawingml/2006/wordprocessingDrawing" xmlns:w10="urn:schemas-microsoft-com:office:word" xmlns:w="http://schemas.openxmlformats.org/wordprocessingml/2006/main" xmlns:w14="http://schemas.microsoft.com/office/word/2010/wordml" xmlns:w15="http://schemas.microsoft.com/office/word/2012/wordml" xmlns:w16se="http://schemas.microsoft.com/office/word/2015/wordml/symex" xmlns:wpg="http://schemas.microsoft.com/office/word/2010/wordprocessingGroup" xmlns:wpi="http://schemas.microsoft.com/office/word/2010/wordprocessingInk" xmlns:wne="http://schemas.microsoft.com/office/word/2006/wordml" xmlns:wps="http://schemas.microsoft.com/office/word/2010/wordprocessingShape" mc:Ignorable="w14 w15 w16se wp14">
   <w:body>
+    <w:p>
+      <w:pPr>
+        <w:jc w:val="center"/>
+      </w:pPr>
+      <w:r>
+        <w:t>Names are case insensitive: “Bachelor’s in Computer Sc</w:t>
+      </w:r>
+      <w:bookmarkStart w:id="0" w:name="_GoBack"/>
+      <w:bookmarkEnd w:id="0"/>
+      <w:r>
+        <w:t>ience” = “bachelor’s in computer science”</w:t>
+      </w:r>
+    </w:p>
+    <w:p>
+      <w:pPr>
+        <w:jc w:val="center"/>
+        <w:rPr>
+          <w:i/>
+        </w:rPr>
+      </w:pPr>
+      <w:r>
+        <w:rPr>
+          <w:i/>
+        </w:rPr>
+        <w:t>I changed some parameter values to represent a more diverse and relevant set of programs, so the screenshots of the results may be inaccurate, but that’s fine.</w:t>
+      </w:r>
+    </w:p>
     <w:p>
       <w:pPr>
         <w:pStyle w:val="ListParagraph"/>
@@ -11,14 +38,20 @@
         </w:numPr>
       </w:pPr>
       <w:r>
-        <w:t>Program name = Business</w:t>
-      </w:r>
-    </w:p>
-    <w:p>
-      <w:pPr>
-        <w:pStyle w:val="ListParagraph"/>
-      </w:pPr>
-      <w:r>
+        <w:t xml:space="preserve">Program name = </w:t>
+      </w:r>
+      <w:r>
+        <w:t>Bachelor’s in Computer Science</w:t>
+      </w:r>
+    </w:p>
+    <w:p>
+      <w:pPr>
+        <w:pStyle w:val="ListParagraph"/>
+      </w:pPr>
+      <w:r>
+        <w:rPr>
+          <w:noProof/>
+        </w:rPr>
         <w:drawing>
           <wp:inline distT="0" distB="0" distL="0" distR="0" wp14:anchorId="427C13DF" wp14:editId="77DC34AE">
             <wp:extent cx="5943600" cy="2338070"/>
@@ -94,6 +127,9 @@
         <w:pStyle w:val="ListParagraph"/>
       </w:pPr>
       <w:r>
+        <w:rPr>
+          <w:noProof/>
+        </w:rPr>
         <w:drawing>
           <wp:inline distT="0" distB="0" distL="0" distR="0" wp14:anchorId="4D45CA8F" wp14:editId="5A74AE68">
             <wp:extent cx="5943600" cy="2315210"/>
@@ -140,14 +176,20 @@
         </w:numPr>
       </w:pPr>
       <w:r>
-        <w:t>Program name = Business</w:t>
-      </w:r>
-    </w:p>
-    <w:p>
-      <w:pPr>
-        <w:pStyle w:val="ListParagraph"/>
-      </w:pPr>
-      <w:r>
+        <w:t xml:space="preserve">Program name = </w:t>
+      </w:r>
+      <w:r>
+        <w:t>Cybersecurity</w:t>
+      </w:r>
+    </w:p>
+    <w:p>
+      <w:pPr>
+        <w:pStyle w:val="ListParagraph"/>
+      </w:pPr>
+      <w:r>
+        <w:rPr>
+          <w:noProof/>
+        </w:rPr>
         <w:drawing>
           <wp:inline distT="0" distB="0" distL="0" distR="0" wp14:anchorId="4B9E5C5D" wp14:editId="29ED4B1A">
             <wp:extent cx="5909481" cy="2344220"/>
@@ -194,6 +236,7 @@
         </w:numPr>
       </w:pPr>
       <w:r>
+        <w:lastRenderedPageBreak/>
         <w:t>No parameters</w:t>
       </w:r>
     </w:p>
@@ -202,7 +245,9 @@
         <w:ind w:left="720"/>
       </w:pPr>
       <w:r>
-        <w:lastRenderedPageBreak/>
+        <w:rPr>
+          <w:noProof/>
+        </w:rPr>
         <w:drawing>
           <wp:inline distT="0" distB="0" distL="0" distR="0" wp14:anchorId="53E71530" wp14:editId="333B78A8">
             <wp:extent cx="5943600" cy="2329180"/>
@@ -249,13 +294,29 @@
         </w:numPr>
       </w:pPr>
       <w:r>
-        <w:t>Advisor fname =</w:t>
+        <w:t xml:space="preserve">Advisor </w:t>
+      </w:r>
+      <w:proofErr w:type="spellStart"/>
+      <w:r>
+        <w:t>fname</w:t>
+      </w:r>
+      <w:proofErr w:type="spellEnd"/>
+      <w:r>
+        <w:t xml:space="preserve"> =</w:t>
       </w:r>
       <w:r>
         <w:t xml:space="preserve"> Steve</w:t>
       </w:r>
       <w:r>
-        <w:t>, advisor lname =</w:t>
+        <w:t xml:space="preserve">, advisor </w:t>
+      </w:r>
+      <w:proofErr w:type="spellStart"/>
+      <w:r>
+        <w:t>lname</w:t>
+      </w:r>
+      <w:proofErr w:type="spellEnd"/>
+      <w:r>
+        <w:t xml:space="preserve"> =</w:t>
       </w:r>
       <w:r>
         <w:t>Silk</w:t>
@@ -266,6 +327,9 @@
         <w:ind w:left="720"/>
       </w:pPr>
       <w:r>
+        <w:rPr>
+          <w:noProof/>
+        </w:rPr>
         <w:drawing>
           <wp:inline distT="0" distB="0" distL="0" distR="0" wp14:anchorId="58426206" wp14:editId="50826013">
             <wp:extent cx="5943600" cy="2348230"/>
@@ -329,6 +393,9 @@
         <w:pStyle w:val="ListParagraph"/>
       </w:pPr>
       <w:r>
+        <w:rPr>
+          <w:noProof/>
+        </w:rPr>
         <w:drawing>
           <wp:inline distT="0" distB="0" distL="0" distR="0" wp14:anchorId="575DB02D" wp14:editId="4442CAB2">
             <wp:extent cx="5943600" cy="2377440"/>
@@ -375,6 +442,7 @@
         </w:numPr>
       </w:pPr>
       <w:r>
+        <w:lastRenderedPageBreak/>
         <w:t>Section semester = Fall, Section year = 2020</w:t>
       </w:r>
     </w:p>
@@ -383,7 +451,9 @@
         <w:pStyle w:val="ListParagraph"/>
       </w:pPr>
       <w:r>
-        <w:lastRenderedPageBreak/>
+        <w:rPr>
+          <w:noProof/>
+        </w:rPr>
         <w:drawing>
           <wp:inline distT="0" distB="0" distL="0" distR="0" wp14:anchorId="6051EC23" wp14:editId="335B559E">
             <wp:extent cx="5943600" cy="2328545"/>
@@ -505,6 +575,9 @@
         <w:pStyle w:val="ListParagraph"/>
       </w:pPr>
       <w:r>
+        <w:rPr>
+          <w:noProof/>
+        </w:rPr>
         <w:drawing>
           <wp:inline distT="0" distB="0" distL="0" distR="0" wp14:anchorId="5EAAC1E2" wp14:editId="586C8309">
             <wp:extent cx="5943600" cy="2326640"/>
@@ -545,12 +618,33 @@
     <w:p>
       <w:pPr>
         <w:pStyle w:val="ListParagraph"/>
+      </w:pPr>
+    </w:p>
+    <w:p>
+      <w:pPr>
+        <w:pStyle w:val="ListParagraph"/>
+      </w:pPr>
+    </w:p>
+    <w:p>
+      <w:pPr>
+        <w:pStyle w:val="ListParagraph"/>
+      </w:pPr>
+    </w:p>
+    <w:p>
+      <w:pPr>
+        <w:pStyle w:val="ListParagraph"/>
+      </w:pPr>
+    </w:p>
+    <w:p>
+      <w:pPr>
+        <w:pStyle w:val="ListParagraph"/>
         <w:numPr>
           <w:ilvl w:val="0"/>
           <w:numId w:val="1"/>
         </w:numPr>
       </w:pPr>
       <w:r>
+        <w:lastRenderedPageBreak/>
         <w:t xml:space="preserve">Student ID = </w:t>
       </w:r>
       <w:r>
@@ -565,7 +659,6 @@
         <w:rPr>
           <w:noProof/>
         </w:rPr>
-        <w:lastRenderedPageBreak/>
         <w:drawing>
           <wp:inline distT="0" distB="0" distL="0" distR="0" wp14:anchorId="42B01C4D" wp14:editId="45BE6875">
             <wp:extent cx="5842158" cy="2339439"/>
@@ -616,6 +709,16 @@
     <w:p>
       <w:pPr>
         <w:pStyle w:val="ListParagraph"/>
+      </w:pPr>
+    </w:p>
+    <w:p>
+      <w:pPr>
+        <w:pStyle w:val="ListParagraph"/>
+      </w:pPr>
+    </w:p>
+    <w:p>
+      <w:pPr>
+        <w:pStyle w:val="ListParagraph"/>
         <w:numPr>
           <w:ilvl w:val="0"/>
           <w:numId w:val="1"/>
@@ -625,12 +728,17 @@
         <w:t xml:space="preserve">Example custom query; </w:t>
       </w:r>
       <w:r>
-        <w:t>SELECT * FROM cosc457.Id_christian</w:t>
-      </w:r>
+        <w:t xml:space="preserve">SELECT * FROM </w:t>
+      </w:r>
+      <w:proofErr w:type="spellStart"/>
+      <w:r>
+        <w:t>Id_christian</w:t>
+      </w:r>
+      <w:proofErr w:type="spellEnd"/>
     </w:p>
     <w:sectPr>
       <w:pgSz w:w="12240" w:h="15840"/>
-      <w:pgMar w:top="1440" w:right="1440" w:bottom="1440" w:left="1440" w:header="720" w:footer="720" w:gutter="0"/>
+      <w:pgMar w:top="1440" w:right="1440" w:bottom="1170" w:left="1440" w:header="720" w:footer="720" w:gutter="0"/>
       <w:cols w:space="720"/>
       <w:docGrid w:linePitch="360"/>
     </w:sectPr>
@@ -639,7 +747,7 @@
 </file>
 
 <file path=word/numbering.xml><?xml version="1.0" encoding="utf-8"?>
-<w:numbering xmlns:wpc="http://schemas.microsoft.com/office/word/2010/wordprocessingCanvas" xmlns:cx="http://schemas.microsoft.com/office/drawing/2014/chartex" xmlns:cx1="http://schemas.microsoft.com/office/drawing/2015/9/8/chartex" xmlns:cx2="http://schemas.microsoft.com/office/drawing/2015/10/21/chartex" xmlns:cx3="http://schemas.microsoft.com/office/drawing/2016/5/9/chartex" xmlns:cx4="http://schemas.microsoft.com/office/drawing/2016/5/10/chartex" xmlns:cx5="http://schemas.microsoft.com/office/drawing/2016/5/11/chartex" xmlns:cx6="http://schemas.microsoft.com/office/drawing/2016/5/12/chartex" xmlns:cx7="http://schemas.microsoft.com/office/drawing/2016/5/13/chartex" xmlns:cx8="http://schemas.microsoft.com/office/drawing/2016/5/14/chartex" xmlns:mc="http://schemas.openxmlformats.org/markup-compatibility/2006" xmlns:aink="http://schemas.microsoft.com/office/drawing/2016/ink" xmlns:am3d="http://schemas.microsoft.com/office/drawing/2017/model3d" xmlns:o="urn:schemas-microsoft-com:office:office" xmlns:r="http://schemas.openxmlformats.org/officeDocument/2006/relationships" xmlns:m="http://schemas.openxmlformats.org/officeDocument/2006/math" xmlns:v="urn:schemas-microsoft-com:vml" xmlns:wp14="http://schemas.microsoft.com/office/word/2010/wordprocessingDrawing" xmlns:wp="http://schemas.openxmlformats.org/drawingml/2006/wordprocessingDrawing" xmlns:w10="urn:schemas-microsoft-com:office:word" xmlns:w="http://schemas.openxmlformats.org/wordprocessingml/2006/main" xmlns:w14="http://schemas.microsoft.com/office/word/2010/wordml" xmlns:w15="http://schemas.microsoft.com/office/word/2012/wordml" xmlns:w16cex="http://schemas.microsoft.com/office/word/2018/wordml/cex" xmlns:w16cid="http://schemas.microsoft.com/office/word/2016/wordml/cid" xmlns:w16="http://schemas.microsoft.com/office/word/2018/wordml" xmlns:w16se="http://schemas.microsoft.com/office/word/2015/wordml/symex" xmlns:wpg="http://schemas.microsoft.com/office/word/2010/wordprocessingGroup" xmlns:wpi="http://schemas.microsoft.com/office/word/2010/wordprocessingInk" xmlns:wne="http://schemas.microsoft.com/office/word/2006/wordml" xmlns:wps="http://schemas.microsoft.com/office/word/2010/wordprocessingShape" mc:Ignorable="w14 w15 w16se w16cid w16 w16cex wp14">
+<w:numbering xmlns:wpc="http://schemas.microsoft.com/office/word/2010/wordprocessingCanvas" xmlns:cx="http://schemas.microsoft.com/office/drawing/2014/chartex" xmlns:cx1="http://schemas.microsoft.com/office/drawing/2015/9/8/chartex" xmlns:mc="http://schemas.openxmlformats.org/markup-compatibility/2006" xmlns:o="urn:schemas-microsoft-com:office:office" xmlns:r="http://schemas.openxmlformats.org/officeDocument/2006/relationships" xmlns:m="http://schemas.openxmlformats.org/officeDocument/2006/math" xmlns:v="urn:schemas-microsoft-com:vml" xmlns:wp14="http://schemas.microsoft.com/office/word/2010/wordprocessingDrawing" xmlns:wp="http://schemas.openxmlformats.org/drawingml/2006/wordprocessingDrawing" xmlns:w10="urn:schemas-microsoft-com:office:word" xmlns:w="http://schemas.openxmlformats.org/wordprocessingml/2006/main" xmlns:w14="http://schemas.microsoft.com/office/word/2010/wordml" xmlns:w15="http://schemas.microsoft.com/office/word/2012/wordml" xmlns:w16se="http://schemas.microsoft.com/office/word/2015/wordml/symex" xmlns:wpg="http://schemas.microsoft.com/office/word/2010/wordprocessingGroup" xmlns:wpi="http://schemas.microsoft.com/office/word/2010/wordprocessingInk" xmlns:wne="http://schemas.microsoft.com/office/word/2006/wordml" xmlns:wps="http://schemas.microsoft.com/office/word/2010/wordprocessingShape" mc:Ignorable="w14 w15 w16se wp14">
   <w:abstractNum w:abstractNumId="0" w15:restartNumberingAfterBreak="0">
     <w:nsid w:val="5FAB7E98"/>
     <w:multiLevelType w:val="hybridMultilevel"/>
@@ -733,7 +841,7 @@
 </file>
 
 <file path=word/styles.xml><?xml version="1.0" encoding="utf-8"?>
-<w:styles xmlns:mc="http://schemas.openxmlformats.org/markup-compatibility/2006" xmlns:r="http://schemas.openxmlformats.org/officeDocument/2006/relationships" xmlns:w="http://schemas.openxmlformats.org/wordprocessingml/2006/main" xmlns:w14="http://schemas.microsoft.com/office/word/2010/wordml" xmlns:w15="http://schemas.microsoft.com/office/word/2012/wordml" xmlns:w16cex="http://schemas.microsoft.com/office/word/2018/wordml/cex" xmlns:w16cid="http://schemas.microsoft.com/office/word/2016/wordml/cid" xmlns:w16="http://schemas.microsoft.com/office/word/2018/wordml" xmlns:w16se="http://schemas.microsoft.com/office/word/2015/wordml/symex" mc:Ignorable="w14 w15 w16se w16cid w16 w16cex">
+<w:styles xmlns:mc="http://schemas.openxmlformats.org/markup-compatibility/2006" xmlns:r="http://schemas.openxmlformats.org/officeDocument/2006/relationships" xmlns:w="http://schemas.openxmlformats.org/wordprocessingml/2006/main" xmlns:w14="http://schemas.microsoft.com/office/word/2010/wordml" xmlns:w15="http://schemas.microsoft.com/office/word/2012/wordml" xmlns:w16se="http://schemas.microsoft.com/office/word/2015/wordml/symex" mc:Ignorable="w14 w15 w16se">
   <w:docDefaults>
     <w:rPrDefault>
       <w:rPr>
@@ -749,7 +857,7 @@
       </w:pPr>
     </w:pPrDefault>
   </w:docDefaults>
-  <w:latentStyles w:defLockedState="0" w:defUIPriority="99" w:defSemiHidden="0" w:defUnhideWhenUsed="0" w:defQFormat="0" w:count="376">
+  <w:latentStyles w:defLockedState="0" w:defUIPriority="99" w:defSemiHidden="0" w:defUnhideWhenUsed="0" w:defQFormat="0" w:count="371">
     <w:lsdException w:name="Normal" w:uiPriority="0" w:qFormat="1"/>
     <w:lsdException w:name="heading 1" w:uiPriority="9" w:qFormat="1"/>
     <w:lsdException w:name="heading 2" w:semiHidden="1" w:uiPriority="9" w:unhideWhenUsed="1" w:qFormat="1"/>
@@ -1121,11 +1229,6 @@
     <w:lsdException w:name="List Table 5 Dark Accent 6" w:uiPriority="50"/>
     <w:lsdException w:name="List Table 6 Colorful Accent 6" w:uiPriority="51"/>
     <w:lsdException w:name="List Table 7 Colorful Accent 6" w:uiPriority="52"/>
-    <w:lsdException w:name="Mention" w:semiHidden="1" w:unhideWhenUsed="1"/>
-    <w:lsdException w:name="Smart Hyperlink" w:semiHidden="1" w:unhideWhenUsed="1"/>
-    <w:lsdException w:name="Hashtag" w:semiHidden="1" w:unhideWhenUsed="1"/>
-    <w:lsdException w:name="Unresolved Mention" w:semiHidden="1" w:unhideWhenUsed="1"/>
-    <w:lsdException w:name="Smart Link" w:semiHidden="1" w:unhideWhenUsed="1"/>
   </w:latentStyles>
   <w:style w:type="paragraph" w:default="1" w:styleId="Normal">
     <w:name w:val="Normal"/>

</xml_diff>